<commit_message>
Added semester in course table
</commit_message>
<xml_diff>
--- a/Documentation/Database Explanations/Database Models.docx
+++ b/Documentation/Database Explanations/Database Models.docx
@@ -8843,7 +8843,7 @@
                 <w:sz w:val="24"/>
                 <w:szCs w:val="24"/>
               </w:rPr>
-              <w:t>mct1</w:t>
+              <w:t>semester</w:t>
             </w:r>
           </w:p>
         </w:tc>
@@ -8875,7 +8875,7 @@
                 <w:sz w:val="24"/>
                 <w:szCs w:val="24"/>
               </w:rPr>
-              <w:t xml:space="preserve">INT </w:t>
+              <w:t>VARCHAR(20)</w:t>
             </w:r>
           </w:p>
         </w:tc>
@@ -8949,7 +8949,7 @@
                 <w:sz w:val="24"/>
                 <w:szCs w:val="24"/>
               </w:rPr>
-              <w:t>mct2</w:t>
+              <w:t>mct1</w:t>
             </w:r>
           </w:p>
         </w:tc>
@@ -8981,7 +8981,7 @@
                 <w:sz w:val="24"/>
                 <w:szCs w:val="24"/>
               </w:rPr>
-              <w:t>INT</w:t>
+              <w:t xml:space="preserve">INT </w:t>
             </w:r>
           </w:p>
         </w:tc>
@@ -9054,7 +9054,7 @@
                 <w:sz w:val="24"/>
                 <w:szCs w:val="24"/>
               </w:rPr>
-              <w:t>mct3</w:t>
+              <w:t>mct2</w:t>
             </w:r>
           </w:p>
         </w:tc>
@@ -9160,7 +9160,7 @@
                 <w:sz w:val="24"/>
                 <w:szCs w:val="24"/>
               </w:rPr>
-              <w:t>mct4</w:t>
+              <w:t>mct3</w:t>
             </w:r>
           </w:p>
         </w:tc>
@@ -9192,7 +9192,7 @@
                 <w:sz w:val="24"/>
                 <w:szCs w:val="24"/>
               </w:rPr>
-              <w:t xml:space="preserve">INT </w:t>
+              <w:t>INT</w:t>
             </w:r>
           </w:p>
         </w:tc>
@@ -9265,7 +9265,7 @@
                 <w:sz w:val="24"/>
                 <w:szCs w:val="24"/>
               </w:rPr>
-              <w:t>mmt1</w:t>
+              <w:t>mct4</w:t>
             </w:r>
           </w:p>
         </w:tc>
@@ -9297,7 +9297,7 @@
                 <w:sz w:val="24"/>
                 <w:szCs w:val="24"/>
               </w:rPr>
-              <w:t>INT</w:t>
+              <w:t xml:space="preserve">INT </w:t>
             </w:r>
           </w:p>
         </w:tc>
@@ -9371,7 +9371,7 @@
                 <w:sz w:val="24"/>
                 <w:szCs w:val="24"/>
               </w:rPr>
-              <w:t>mmt2</w:t>
+              <w:t>mmt1</w:t>
             </w:r>
           </w:p>
         </w:tc>
@@ -9476,7 +9476,7 @@
                 <w:sz w:val="24"/>
                 <w:szCs w:val="24"/>
               </w:rPr>
-              <w:t>mta</w:t>
+              <w:t>mmt2</w:t>
             </w:r>
           </w:p>
         </w:tc>
@@ -9582,7 +9582,7 @@
                 <w:sz w:val="24"/>
                 <w:szCs w:val="24"/>
               </w:rPr>
-              <w:t>met</w:t>
+              <w:t>mta</w:t>
             </w:r>
           </w:p>
         </w:tc>
@@ -9687,7 +9687,7 @@
                 <w:sz w:val="24"/>
                 <w:szCs w:val="24"/>
               </w:rPr>
-              <w:t>mt</w:t>
+              <w:t>met</w:t>
             </w:r>
           </w:p>
         </w:tc>
@@ -9739,6 +9739,112 @@
                 <w:tab w:val="left" w:pos="3588"/>
               </w:tabs>
               <w:cnfStyle w:val="000000000000" w:firstRow="0" w:lastRow="0" w:firstColumn="0" w:lastColumn="0" w:oddVBand="0" w:evenVBand="0" w:oddHBand="0" w:evenHBand="0" w:firstRowFirstColumn="0" w:firstRowLastColumn="0" w:lastRowFirstColumn="0" w:lastRowLastColumn="0"/>
+              <w:rPr>
+                <w:rFonts w:ascii="Times New Roman" w:hAnsi="Times New Roman" w:cs="Times New Roman"/>
+                <w:sz w:val="24"/>
+                <w:szCs w:val="24"/>
+              </w:rPr>
+            </w:pPr>
+            <w:r>
+              <w:rPr>
+                <w:rFonts w:ascii="Times New Roman" w:hAnsi="Times New Roman" w:cs="Times New Roman"/>
+                <w:sz w:val="24"/>
+                <w:szCs w:val="24"/>
+              </w:rPr>
+              <w:t>Not Null</w:t>
+            </w:r>
+          </w:p>
+        </w:tc>
+      </w:tr>
+      <w:tr>
+        <w:trPr>
+          <w:cnfStyle w:val="000000100000" w:firstRow="0" w:lastRow="0" w:firstColumn="0" w:lastColumn="0" w:oddVBand="0" w:evenVBand="0" w:oddHBand="1" w:evenHBand="0" w:firstRowFirstColumn="0" w:firstRowLastColumn="0" w:lastRowFirstColumn="0" w:lastRowLastColumn="0"/>
+          <w:trHeight w:val="288"/>
+        </w:trPr>
+        <w:tc>
+          <w:tcPr>
+            <w:cnfStyle w:val="001000000000" w:firstRow="0" w:lastRow="0" w:firstColumn="1" w:lastColumn="0" w:oddVBand="0" w:evenVBand="0" w:oddHBand="0" w:evenHBand="0" w:firstRowFirstColumn="0" w:firstRowLastColumn="0" w:lastRowFirstColumn="0" w:lastRowLastColumn="0"/>
+            <w:tcW w:w="3005" w:type="dxa"/>
+            <w:tcBorders>
+              <w:top w:val="single" w:sz="4" w:space="0" w:color="9CC2E5" w:themeColor="accent5" w:themeTint="99"/>
+              <w:left w:val="single" w:sz="4" w:space="0" w:color="9CC2E5" w:themeColor="accent5" w:themeTint="99"/>
+              <w:bottom w:val="single" w:sz="4" w:space="0" w:color="9CC2E5" w:themeColor="accent5" w:themeTint="99"/>
+              <w:right w:val="single" w:sz="4" w:space="0" w:color="9CC2E5" w:themeColor="accent5" w:themeTint="99"/>
+            </w:tcBorders>
+          </w:tcPr>
+          <w:p>
+            <w:pPr>
+              <w:tabs>
+                <w:tab w:val="left" w:pos="3588"/>
+              </w:tabs>
+              <w:rPr>
+                <w:rFonts w:ascii="Times New Roman" w:hAnsi="Times New Roman" w:cs="Times New Roman"/>
+                <w:b w:val="0"/>
+                <w:bCs w:val="0"/>
+                <w:sz w:val="24"/>
+                <w:szCs w:val="24"/>
+              </w:rPr>
+            </w:pPr>
+            <w:r>
+              <w:rPr>
+                <w:rFonts w:ascii="Times New Roman" w:hAnsi="Times New Roman" w:cs="Times New Roman"/>
+                <w:b w:val="0"/>
+                <w:bCs w:val="0"/>
+                <w:sz w:val="24"/>
+                <w:szCs w:val="24"/>
+              </w:rPr>
+              <w:t>mt</w:t>
+            </w:r>
+          </w:p>
+        </w:tc>
+        <w:tc>
+          <w:tcPr>
+            <w:tcW w:w="3005" w:type="dxa"/>
+            <w:tcBorders>
+              <w:top w:val="single" w:sz="4" w:space="0" w:color="9CC2E5" w:themeColor="accent5" w:themeTint="99"/>
+              <w:left w:val="single" w:sz="4" w:space="0" w:color="9CC2E5" w:themeColor="accent5" w:themeTint="99"/>
+              <w:bottom w:val="single" w:sz="4" w:space="0" w:color="9CC2E5" w:themeColor="accent5" w:themeTint="99"/>
+              <w:right w:val="single" w:sz="4" w:space="0" w:color="9CC2E5" w:themeColor="accent5" w:themeTint="99"/>
+            </w:tcBorders>
+          </w:tcPr>
+          <w:p>
+            <w:pPr>
+              <w:tabs>
+                <w:tab w:val="left" w:pos="3588"/>
+              </w:tabs>
+              <w:cnfStyle w:val="000000100000" w:firstRow="0" w:lastRow="0" w:firstColumn="0" w:lastColumn="0" w:oddVBand="0" w:evenVBand="0" w:oddHBand="1" w:evenHBand="0" w:firstRowFirstColumn="0" w:firstRowLastColumn="0" w:lastRowFirstColumn="0" w:lastRowLastColumn="0"/>
+              <w:rPr>
+                <w:rFonts w:ascii="Times New Roman" w:hAnsi="Times New Roman" w:cs="Times New Roman"/>
+                <w:sz w:val="24"/>
+                <w:szCs w:val="24"/>
+              </w:rPr>
+            </w:pPr>
+            <w:r>
+              <w:rPr>
+                <w:rFonts w:ascii="Times New Roman" w:hAnsi="Times New Roman" w:cs="Times New Roman"/>
+                <w:sz w:val="24"/>
+                <w:szCs w:val="24"/>
+              </w:rPr>
+              <w:t>INT</w:t>
+            </w:r>
+          </w:p>
+        </w:tc>
+        <w:tc>
+          <w:tcPr>
+            <w:tcW w:w="3006" w:type="dxa"/>
+            <w:tcBorders>
+              <w:top w:val="single" w:sz="4" w:space="0" w:color="9CC2E5" w:themeColor="accent5" w:themeTint="99"/>
+              <w:left w:val="single" w:sz="4" w:space="0" w:color="9CC2E5" w:themeColor="accent5" w:themeTint="99"/>
+              <w:bottom w:val="single" w:sz="4" w:space="0" w:color="9CC2E5" w:themeColor="accent5" w:themeTint="99"/>
+              <w:right w:val="single" w:sz="4" w:space="0" w:color="9CC2E5" w:themeColor="accent5" w:themeTint="99"/>
+            </w:tcBorders>
+          </w:tcPr>
+          <w:p>
+            <w:pPr>
+              <w:tabs>
+                <w:tab w:val="left" w:pos="3588"/>
+              </w:tabs>
+              <w:cnfStyle w:val="000000100000" w:firstRow="0" w:lastRow="0" w:firstColumn="0" w:lastColumn="0" w:oddVBand="0" w:evenVBand="0" w:oddHBand="1" w:evenHBand="0" w:firstRowFirstColumn="0" w:firstRowLastColumn="0" w:lastRowFirstColumn="0" w:lastRowLastColumn="0"/>
               <w:rPr>
                 <w:rFonts w:ascii="Times New Roman" w:hAnsi="Times New Roman" w:cs="Times New Roman"/>
                 <w:sz w:val="24"/>
@@ -11410,7 +11516,17 @@
                 <w:sz w:val="24"/>
                 <w:szCs w:val="24"/>
               </w:rPr>
-              <w:t>Key;</w:t>
+              <w:t>Key</w:t>
+            </w:r>
+            <w:r>
+              <w:rPr>
+                <w:rFonts w:ascii="Times New Roman" w:hAnsi="Times New Roman" w:cs="Times New Roman"/>
+                <w:b w:val="0"/>
+                <w:bCs w:val="0"/>
+                <w:sz w:val="24"/>
+                <w:szCs w:val="24"/>
+              </w:rPr>
+              <w:t>:</w:t>
             </w:r>
             <w:r>
               <w:rPr>

</xml_diff>

<commit_message>
Updated Database according to new design
</commit_message>
<xml_diff>
--- a/Documentation/Database Explanations/Database Models.docx
+++ b/Documentation/Database Explanations/Database Models.docx
@@ -2182,9 +2182,11 @@
                             <w:pPr>
                               <w:jc w:val="center"/>
                             </w:pPr>
+                            <w:proofErr w:type="spellStart"/>
                             <w:r>
                               <w:t>gradewindow</w:t>
                             </w:r>
+                            <w:proofErr w:type="spellEnd"/>
                           </w:p>
                         </w:txbxContent>
                       </wps:txbx>
@@ -2218,9 +2220,11 @@
                       <w:pPr>
                         <w:jc w:val="center"/>
                       </w:pPr>
+                      <w:proofErr w:type="spellStart"/>
                       <w:r>
                         <w:t>gradewindow</w:t>
                       </w:r>
+                      <w:proofErr w:type="spellEnd"/>
                     </w:p>
                   </w:txbxContent>
                 </v:textbox>
@@ -2784,9 +2788,11 @@
                             <w:pPr>
                               <w:jc w:val="center"/>
                             </w:pPr>
+                            <w:proofErr w:type="spellStart"/>
                             <w:r>
                               <w:t>rollno</w:t>
                             </w:r>
+                            <w:proofErr w:type="spellEnd"/>
                           </w:p>
                         </w:txbxContent>
                       </wps:txbx>
@@ -2821,9 +2827,11 @@
                       <w:pPr>
                         <w:jc w:val="center"/>
                       </w:pPr>
+                      <w:proofErr w:type="spellStart"/>
                       <w:r>
                         <w:t>rollno</w:t>
                       </w:r>
+                      <w:proofErr w:type="spellEnd"/>
                     </w:p>
                   </w:txbxContent>
                 </v:textbox>
@@ -3526,9 +3534,11 @@
                             <w:pPr>
                               <w:jc w:val="center"/>
                             </w:pPr>
+                            <w:proofErr w:type="spellStart"/>
                             <w:r>
                               <w:t>controlsheet</w:t>
                             </w:r>
+                            <w:proofErr w:type="spellEnd"/>
                           </w:p>
                         </w:txbxContent>
                       </wps:txbx>
@@ -3562,9 +3572,11 @@
                       <w:pPr>
                         <w:jc w:val="center"/>
                       </w:pPr>
+                      <w:proofErr w:type="spellStart"/>
                       <w:r>
                         <w:t>controlsheet</w:t>
                       </w:r>
+                      <w:proofErr w:type="spellEnd"/>
                     </w:p>
                   </w:txbxContent>
                 </v:textbox>
@@ -5537,9 +5549,11 @@
                             <w:pPr>
                               <w:jc w:val="center"/>
                             </w:pPr>
+                            <w:proofErr w:type="spellStart"/>
                             <w:r>
                               <w:t>mta</w:t>
                             </w:r>
+                            <w:proofErr w:type="spellEnd"/>
                           </w:p>
                         </w:txbxContent>
                       </wps:txbx>
@@ -5574,9 +5588,11 @@
                       <w:pPr>
                         <w:jc w:val="center"/>
                       </w:pPr>
+                      <w:proofErr w:type="spellStart"/>
                       <w:r>
                         <w:t>mta</w:t>
                       </w:r>
+                      <w:proofErr w:type="spellEnd"/>
                     </w:p>
                   </w:txbxContent>
                 </v:textbox>
@@ -6173,12 +6189,14 @@
                             <w:pPr>
                               <w:jc w:val="center"/>
                             </w:pPr>
+                            <w:proofErr w:type="spellStart"/>
                             <w:r>
                               <w:t>m</w:t>
                             </w:r>
                             <w:r>
                               <w:t>t</w:t>
                             </w:r>
+                            <w:proofErr w:type="spellEnd"/>
                           </w:p>
                         </w:txbxContent>
                       </wps:txbx>
@@ -6213,12 +6231,14 @@
                       <w:pPr>
                         <w:jc w:val="center"/>
                       </w:pPr>
+                      <w:proofErr w:type="spellStart"/>
                       <w:r>
                         <w:t>m</w:t>
                       </w:r>
                       <w:r>
                         <w:t>t</w:t>
                       </w:r>
+                      <w:proofErr w:type="spellEnd"/>
                     </w:p>
                   </w:txbxContent>
                 </v:textbox>
@@ -7495,17 +7515,6 @@
         <w:t xml:space="preserve"> </w:t>
       </w:r>
     </w:p>
-    <w:p>
-      <w:pPr>
-        <w:rPr>
-          <w:rFonts w:ascii="Times New Roman" w:hAnsi="Times New Roman" w:cs="Times New Roman"/>
-          <w:b/>
-          <w:bCs/>
-          <w:sz w:val="24"/>
-          <w:szCs w:val="24"/>
-        </w:rPr>
-      </w:pPr>
-    </w:p>
     <w:tbl>
       <w:tblPr>
         <w:tblStyle w:val="GridTable4-Accent5"/>
@@ -8519,6 +8528,7 @@
                 <w:szCs w:val="24"/>
               </w:rPr>
             </w:pPr>
+            <w:proofErr w:type="spellStart"/>
             <w:r>
               <w:rPr>
                 <w:rFonts w:ascii="Times New Roman" w:hAnsi="Times New Roman" w:cs="Times New Roman"/>
@@ -8529,6 +8539,7 @@
               </w:rPr>
               <w:t>course_name</w:t>
             </w:r>
+            <w:proofErr w:type="spellEnd"/>
           </w:p>
         </w:tc>
         <w:tc>
@@ -8624,6 +8635,7 @@
                 <w:szCs w:val="24"/>
               </w:rPr>
             </w:pPr>
+            <w:proofErr w:type="spellStart"/>
             <w:r>
               <w:rPr>
                 <w:rFonts w:ascii="Times New Roman" w:hAnsi="Times New Roman" w:cs="Times New Roman"/>
@@ -8634,6 +8646,7 @@
               </w:rPr>
               <w:t>course_code</w:t>
             </w:r>
+            <w:proofErr w:type="spellEnd"/>
           </w:p>
         </w:tc>
         <w:tc>
@@ -9574,6 +9587,7 @@
                 <w:szCs w:val="24"/>
               </w:rPr>
             </w:pPr>
+            <w:proofErr w:type="spellStart"/>
             <w:r>
               <w:rPr>
                 <w:rFonts w:ascii="Times New Roman" w:hAnsi="Times New Roman" w:cs="Times New Roman"/>
@@ -9584,6 +9598,7 @@
               </w:rPr>
               <w:t>mta</w:t>
             </w:r>
+            <w:proofErr w:type="spellEnd"/>
           </w:p>
         </w:tc>
         <w:tc>
@@ -9785,6 +9800,7 @@
                 <w:szCs w:val="24"/>
               </w:rPr>
             </w:pPr>
+            <w:proofErr w:type="spellStart"/>
             <w:r>
               <w:rPr>
                 <w:rFonts w:ascii="Times New Roman" w:hAnsi="Times New Roman" w:cs="Times New Roman"/>
@@ -9795,6 +9811,7 @@
               </w:rPr>
               <w:t>mt</w:t>
             </w:r>
+            <w:proofErr w:type="spellEnd"/>
           </w:p>
         </w:tc>
         <w:tc>
@@ -9928,6 +9945,7 @@
                 <w:szCs w:val="24"/>
               </w:rPr>
             </w:pPr>
+            <w:proofErr w:type="spellStart"/>
             <w:r>
               <w:rPr>
                 <w:rFonts w:ascii="Times New Roman" w:hAnsi="Times New Roman" w:cs="Times New Roman"/>
@@ -9936,6 +9954,7 @@
               </w:rPr>
               <w:t>controlsheet</w:t>
             </w:r>
+            <w:proofErr w:type="spellEnd"/>
           </w:p>
         </w:tc>
         <w:tc>
@@ -10095,6 +10114,7 @@
                 <w:szCs w:val="24"/>
               </w:rPr>
             </w:pPr>
+            <w:proofErr w:type="spellStart"/>
             <w:r>
               <w:rPr>
                 <w:rFonts w:ascii="Times New Roman" w:hAnsi="Times New Roman" w:cs="Times New Roman"/>
@@ -10105,6 +10125,7 @@
               </w:rPr>
               <w:t>course_code</w:t>
             </w:r>
+            <w:proofErr w:type="spellEnd"/>
           </w:p>
         </w:tc>
         <w:tc>
@@ -10201,6 +10222,7 @@
                 <w:szCs w:val="24"/>
               </w:rPr>
             </w:pPr>
+            <w:proofErr w:type="spellStart"/>
             <w:r>
               <w:rPr>
                 <w:rFonts w:ascii="Times New Roman" w:hAnsi="Times New Roman" w:cs="Times New Roman"/>
@@ -10211,6 +10233,7 @@
               </w:rPr>
               <w:t>roll_no</w:t>
             </w:r>
+            <w:proofErr w:type="spellEnd"/>
           </w:p>
         </w:tc>
         <w:tc>
@@ -11045,6 +11068,7 @@
                 <w:szCs w:val="24"/>
               </w:rPr>
             </w:pPr>
+            <w:proofErr w:type="spellStart"/>
             <w:r>
               <w:rPr>
                 <w:rFonts w:ascii="Times New Roman" w:hAnsi="Times New Roman" w:cs="Times New Roman"/>
@@ -11055,6 +11079,7 @@
               </w:rPr>
               <w:t>total_assessment</w:t>
             </w:r>
+            <w:proofErr w:type="spellEnd"/>
           </w:p>
         </w:tc>
         <w:tc>
@@ -11150,6 +11175,7 @@
                 <w:szCs w:val="24"/>
               </w:rPr>
             </w:pPr>
+            <w:proofErr w:type="spellStart"/>
             <w:r>
               <w:rPr>
                 <w:rFonts w:ascii="Times New Roman" w:hAnsi="Times New Roman" w:cs="Times New Roman"/>
@@ -11180,6 +11206,7 @@
               </w:rPr>
               <w:t>m</w:t>
             </w:r>
+            <w:proofErr w:type="spellEnd"/>
           </w:p>
         </w:tc>
         <w:tc>
@@ -11276,6 +11303,7 @@
                 <w:szCs w:val="24"/>
               </w:rPr>
             </w:pPr>
+            <w:proofErr w:type="spellStart"/>
             <w:r>
               <w:rPr>
                 <w:rFonts w:ascii="Times New Roman" w:hAnsi="Times New Roman" w:cs="Times New Roman"/>
@@ -11286,6 +11314,7 @@
               </w:rPr>
               <w:t>total_marks</w:t>
             </w:r>
+            <w:proofErr w:type="spellEnd"/>
           </w:p>
         </w:tc>
         <w:tc>
@@ -11536,7 +11565,29 @@
                 <w:sz w:val="24"/>
                 <w:szCs w:val="24"/>
               </w:rPr>
-              <w:t xml:space="preserve"> (course_code,roll_no)</w:t>
+              <w:t xml:space="preserve"> (</w:t>
+            </w:r>
+            <w:proofErr w:type="spellStart"/>
+            <w:r>
+              <w:rPr>
+                <w:rFonts w:ascii="Times New Roman" w:hAnsi="Times New Roman" w:cs="Times New Roman"/>
+                <w:b w:val="0"/>
+                <w:bCs w:val="0"/>
+                <w:sz w:val="24"/>
+                <w:szCs w:val="24"/>
+              </w:rPr>
+              <w:t>course_code,roll_no</w:t>
+            </w:r>
+            <w:proofErr w:type="spellEnd"/>
+            <w:r>
+              <w:rPr>
+                <w:rFonts w:ascii="Times New Roman" w:hAnsi="Times New Roman" w:cs="Times New Roman"/>
+                <w:b w:val="0"/>
+                <w:bCs w:val="0"/>
+                <w:sz w:val="24"/>
+                <w:szCs w:val="24"/>
+              </w:rPr>
+              <w:t>)</w:t>
             </w:r>
           </w:p>
           <w:p>
@@ -11621,6 +11672,7 @@
                 <w:szCs w:val="24"/>
               </w:rPr>
             </w:pPr>
+            <w:proofErr w:type="spellStart"/>
             <w:r>
               <w:rPr>
                 <w:rFonts w:ascii="Times New Roman" w:hAnsi="Times New Roman" w:cs="Times New Roman"/>
@@ -11629,6 +11681,7 @@
               </w:rPr>
               <w:t>gradewindow</w:t>
             </w:r>
+            <w:proofErr w:type="spellEnd"/>
           </w:p>
         </w:tc>
         <w:tc>
@@ -11790,6 +11843,7 @@
                 <w:szCs w:val="24"/>
               </w:rPr>
             </w:pPr>
+            <w:proofErr w:type="spellStart"/>
             <w:r>
               <w:rPr>
                 <w:rFonts w:ascii="Times New Roman" w:hAnsi="Times New Roman" w:cs="Times New Roman"/>
@@ -11820,6 +11874,7 @@
               </w:rPr>
               <w:t>se_code</w:t>
             </w:r>
+            <w:proofErr w:type="spellEnd"/>
           </w:p>
         </w:tc>
         <w:tc>
@@ -12021,6 +12076,7 @@
                 <w:szCs w:val="24"/>
               </w:rPr>
             </w:pPr>
+            <w:proofErr w:type="spellStart"/>
             <w:r>
               <w:rPr>
                 <w:rFonts w:ascii="Times New Roman" w:hAnsi="Times New Roman" w:cs="Times New Roman"/>
@@ -12031,6 +12087,7 @@
               </w:rPr>
               <w:t>lower_cutoff</w:t>
             </w:r>
+            <w:proofErr w:type="spellEnd"/>
           </w:p>
         </w:tc>
         <w:tc>
@@ -12127,6 +12184,7 @@
                 <w:szCs w:val="24"/>
               </w:rPr>
             </w:pPr>
+            <w:proofErr w:type="spellStart"/>
             <w:r>
               <w:rPr>
                 <w:rFonts w:ascii="Times New Roman" w:hAnsi="Times New Roman" w:cs="Times New Roman"/>
@@ -12137,6 +12195,7 @@
               </w:rPr>
               <w:t>upper_cutoff</w:t>
             </w:r>
+            <w:proofErr w:type="spellEnd"/>
           </w:p>
         </w:tc>
         <w:tc>
@@ -12232,6 +12291,7 @@
                 <w:szCs w:val="24"/>
               </w:rPr>
             </w:pPr>
+            <w:proofErr w:type="spellStart"/>
             <w:r>
               <w:rPr>
                 <w:rFonts w:ascii="Times New Roman" w:hAnsi="Times New Roman" w:cs="Times New Roman"/>
@@ -12242,6 +12302,7 @@
               </w:rPr>
               <w:t>no_of_students</w:t>
             </w:r>
+            <w:proofErr w:type="spellEnd"/>
           </w:p>
         </w:tc>
         <w:tc>
@@ -12399,8 +12460,9 @@
                 <w:sz w:val="24"/>
                 <w:szCs w:val="24"/>
               </w:rPr>
-              <w:t xml:space="preserve"> (cou</w:t>
-            </w:r>
+              <w:t xml:space="preserve"> (</w:t>
+            </w:r>
+            <w:proofErr w:type="spellStart"/>
             <w:r>
               <w:rPr>
                 <w:rFonts w:ascii="Times New Roman" w:hAnsi="Times New Roman" w:cs="Times New Roman"/>
@@ -12409,7 +12471,7 @@
                 <w:sz w:val="24"/>
                 <w:szCs w:val="24"/>
               </w:rPr>
-              <w:t>rse</w:t>
+              <w:t>cou</w:t>
             </w:r>
             <w:r>
               <w:rPr>
@@ -12419,7 +12481,7 @@
                 <w:sz w:val="24"/>
                 <w:szCs w:val="24"/>
               </w:rPr>
-              <w:t>_</w:t>
+              <w:t>rse</w:t>
             </w:r>
             <w:r>
               <w:rPr>
@@ -12429,8 +12491,19 @@
                 <w:sz w:val="24"/>
                 <w:szCs w:val="24"/>
               </w:rPr>
+              <w:t>_</w:t>
+            </w:r>
+            <w:r>
+              <w:rPr>
+                <w:rFonts w:ascii="Times New Roman" w:hAnsi="Times New Roman" w:cs="Times New Roman"/>
+                <w:b w:val="0"/>
+                <w:bCs w:val="0"/>
+                <w:sz w:val="24"/>
+                <w:szCs w:val="24"/>
+              </w:rPr>
               <w:t>code,grade</w:t>
             </w:r>
+            <w:proofErr w:type="spellEnd"/>
             <w:r>
               <w:rPr>
                 <w:rFonts w:ascii="Times New Roman" w:hAnsi="Times New Roman" w:cs="Times New Roman"/>

</xml_diff>